<commit_message>
Add Trello to report
</commit_message>
<xml_diff>
--- a/ai_12/taras_ivanyk/epic_4/epic_4_practice_and_labs_report_taras_ivanyk.docx
+++ b/ai_12/taras_ivanyk/epic_4/epic_4_practice_and_labs_report_taras_ivanyk.docx
@@ -4245,9 +4245,9 @@
           <w:rFonts w:ascii="Times New Roman" w:hAnsi="Times New Roman" w:cs="Times New Roman"/>
           <w:b/>
           <w:bCs/>
-          <w:sz w:val="28"/>
-          <w:szCs w:val="28"/>
-          <w:lang w:val="en-US"/>
+          <w:noProof/>
+          <w:sz w:val="28"/>
+          <w:szCs w:val="28"/>
         </w:rPr>
         <w:drawing>
           <wp:anchor distT="0" distB="0" distL="114300" distR="114300" simplePos="0" relativeHeight="251668480" behindDoc="0" locked="0" layoutInCell="1" allowOverlap="1" wp14:anchorId="7255B788" wp14:editId="51D753F5">
@@ -4428,6 +4428,128 @@
           <w:lang w:val="en-US"/>
         </w:rPr>
       </w:pPr>
+    </w:p>
+    <w:p>
+      <w:pPr>
+        <w:spacing w:before="240" w:after="240"/>
+        <w:rPr>
+          <w:rFonts w:ascii="Times New Roman" w:hAnsi="Times New Roman" w:cs="Times New Roman"/>
+          <w:b/>
+          <w:bCs/>
+          <w:sz w:val="28"/>
+          <w:szCs w:val="28"/>
+          <w:lang w:val="en-US"/>
+        </w:rPr>
+      </w:pPr>
+    </w:p>
+    <w:p>
+      <w:pPr>
+        <w:spacing w:before="240" w:after="240"/>
+        <w:rPr>
+          <w:rFonts w:ascii="Times New Roman" w:hAnsi="Times New Roman" w:cs="Times New Roman"/>
+          <w:b/>
+          <w:bCs/>
+          <w:sz w:val="28"/>
+          <w:szCs w:val="28"/>
+          <w:lang w:val="en-US"/>
+        </w:rPr>
+      </w:pPr>
+    </w:p>
+    <w:p>
+      <w:pPr>
+        <w:spacing w:before="240" w:after="240"/>
+        <w:rPr>
+          <w:rFonts w:ascii="Times New Roman" w:hAnsi="Times New Roman" w:cs="Times New Roman"/>
+          <w:b/>
+          <w:bCs/>
+          <w:sz w:val="28"/>
+          <w:szCs w:val="28"/>
+          <w:lang w:val="en-US"/>
+        </w:rPr>
+      </w:pPr>
+    </w:p>
+    <w:p>
+      <w:pPr>
+        <w:spacing w:before="240" w:after="240"/>
+        <w:rPr>
+          <w:rFonts w:ascii="Times New Roman" w:hAnsi="Times New Roman" w:cs="Times New Roman"/>
+          <w:b/>
+          <w:bCs/>
+          <w:sz w:val="28"/>
+          <w:szCs w:val="28"/>
+          <w:lang w:val="en-US"/>
+        </w:rPr>
+      </w:pPr>
+      <w:r>
+        <w:rPr>
+          <w:rFonts w:ascii="Times New Roman" w:hAnsi="Times New Roman" w:cs="Times New Roman"/>
+          <w:b/>
+          <w:bCs/>
+          <w:sz w:val="28"/>
+          <w:szCs w:val="28"/>
+          <w:lang w:val="en-US"/>
+        </w:rPr>
+        <w:lastRenderedPageBreak/>
+        <w:t>TRELLO:</w:t>
+      </w:r>
+    </w:p>
+    <w:p>
+      <w:pPr>
+        <w:spacing w:before="240" w:after="240"/>
+        <w:rPr>
+          <w:rFonts w:ascii="Times New Roman" w:hAnsi="Times New Roman" w:cs="Times New Roman"/>
+          <w:b/>
+          <w:bCs/>
+          <w:sz w:val="28"/>
+          <w:szCs w:val="28"/>
+          <w:lang w:val="en-US"/>
+        </w:rPr>
+      </w:pPr>
+      <w:r>
+        <w:rPr>
+          <w:rFonts w:ascii="Times New Roman" w:hAnsi="Times New Roman" w:cs="Times New Roman"/>
+          <w:b/>
+          <w:bCs/>
+          <w:sz w:val="28"/>
+          <w:szCs w:val="28"/>
+          <w:lang w:val="en-US"/>
+        </w:rPr>
+        <w:drawing>
+          <wp:inline distT="0" distB="0" distL="0" distR="0" wp14:anchorId="782DC692" wp14:editId="4C158AFD">
+            <wp:extent cx="6120765" cy="2775917"/>
+            <wp:effectExtent l="0" t="0" r="0" b="5715"/>
+            <wp:docPr id="3" name="Рисунок 3"/>
+            <wp:cNvGraphicFramePr>
+              <a:graphicFrameLocks xmlns:a="http://schemas.openxmlformats.org/drawingml/2006/main" noChangeAspect="1"/>
+            </wp:cNvGraphicFramePr>
+            <a:graphic xmlns:a="http://schemas.openxmlformats.org/drawingml/2006/main">
+              <a:graphicData uri="http://schemas.openxmlformats.org/drawingml/2006/picture">
+                <pic:pic xmlns:pic="http://schemas.openxmlformats.org/drawingml/2006/picture">
+                  <pic:nvPicPr>
+                    <pic:cNvPr id="0" name=""/>
+                    <pic:cNvPicPr/>
+                  </pic:nvPicPr>
+                  <pic:blipFill>
+                    <a:blip r:embed="rId28"/>
+                    <a:stretch>
+                      <a:fillRect/>
+                    </a:stretch>
+                  </pic:blipFill>
+                  <pic:spPr>
+                    <a:xfrm>
+                      <a:off x="0" y="0"/>
+                      <a:ext cx="6120765" cy="2775917"/>
+                    </a:xfrm>
+                    <a:prstGeom prst="rect">
+                      <a:avLst/>
+                    </a:prstGeom>
+                  </pic:spPr>
+                </pic:pic>
+              </a:graphicData>
+            </a:graphic>
+          </wp:inline>
+        </w:drawing>
+      </w:r>
       <w:bookmarkStart w:id="0" w:name="_GoBack"/>
       <w:bookmarkEnd w:id="0"/>
     </w:p>
@@ -4440,61 +4562,9 @@
           <w:bCs/>
           <w:sz w:val="28"/>
           <w:szCs w:val="28"/>
-          <w:lang w:val="en-US"/>
-        </w:rPr>
-      </w:pPr>
-    </w:p>
-    <w:p>
-      <w:pPr>
-        <w:spacing w:before="240" w:after="240"/>
-        <w:rPr>
-          <w:rFonts w:ascii="Times New Roman" w:hAnsi="Times New Roman" w:cs="Times New Roman"/>
-          <w:b/>
-          <w:bCs/>
-          <w:sz w:val="28"/>
-          <w:szCs w:val="28"/>
-          <w:lang w:val="en-US"/>
-        </w:rPr>
-      </w:pPr>
-    </w:p>
-    <w:p>
-      <w:pPr>
-        <w:spacing w:before="240" w:after="240"/>
-        <w:rPr>
-          <w:rFonts w:ascii="Times New Roman" w:hAnsi="Times New Roman" w:cs="Times New Roman"/>
-          <w:b/>
-          <w:bCs/>
-          <w:sz w:val="28"/>
-          <w:szCs w:val="28"/>
-          <w:lang w:val="en-US"/>
-        </w:rPr>
-      </w:pPr>
-    </w:p>
-    <w:p>
-      <w:pPr>
-        <w:spacing w:before="240" w:after="240"/>
-        <w:rPr>
-          <w:rFonts w:ascii="Times New Roman" w:hAnsi="Times New Roman" w:cs="Times New Roman"/>
-          <w:b/>
-          <w:bCs/>
-          <w:sz w:val="28"/>
-          <w:szCs w:val="28"/>
-          <w:lang w:val="en-US"/>
-        </w:rPr>
-      </w:pPr>
-    </w:p>
-    <w:p>
-      <w:pPr>
-        <w:spacing w:before="240" w:after="240"/>
-        <w:rPr>
-          <w:rFonts w:ascii="Times New Roman" w:hAnsi="Times New Roman" w:cs="Times New Roman"/>
-          <w:b/>
-          <w:bCs/>
-          <w:sz w:val="28"/>
-          <w:szCs w:val="28"/>
-        </w:rPr>
-      </w:pPr>
-      <w:hyperlink r:id="rId28" w:history="1">
+        </w:rPr>
+      </w:pPr>
+      <w:hyperlink r:id="rId29" w:history="1">
         <w:r>
           <w:rPr>
             <w:rStyle w:val="a3"/>
@@ -5608,7 +5678,7 @@
   <a:extraClrSchemeLst/>
   <a:extLst>
     <a:ext uri="{05A4C25C-085E-4340-85A3-A5531E510DB2}">
-      <thm15:themeFamily xmlns:thm15="http://schemas.microsoft.com/office/thememl/2012/main" xmlns="" name="Office Theme" id="{62F939B6-93AF-4DB8-9C6B-D6C7DFDC589F}" vid="{4A3C46E8-61CC-4603-A589-7422A47A8E4A}"/>
+      <thm15:themeFamily xmlns="" xmlns:thm15="http://schemas.microsoft.com/office/thememl/2012/main" name="Office Theme" id="{62F939B6-93AF-4DB8-9C6B-D6C7DFDC589F}" vid="{4A3C46E8-61CC-4603-A589-7422A47A8E4A}"/>
     </a:ext>
   </a:extLst>
 </a:theme>

</xml_diff>